<commit_message>
add requerimientos and diseño de pruebas
</commit_message>
<xml_diff>
--- a/documentación/REQUERIMIENTOS FUNCIONALES.docx
+++ b/documentación/REQUERIMIENTOS FUNCIONALES.docx
@@ -1,6 +1,6 @@
 
 <file path=word/document.xml><?xml version="1.0" encoding="utf-8"?>
-<w:document xmlns:wpc="http://schemas.microsoft.com/office/word/2010/wordprocessingCanvas" xmlns:cx="http://schemas.microsoft.com/office/drawing/2014/chartex" xmlns:cx1="http://schemas.microsoft.com/office/drawing/2015/9/8/chartex" xmlns:cx2="http://schemas.microsoft.com/office/drawing/2015/10/21/chartex" xmlns:cx3="http://schemas.microsoft.com/office/drawing/2016/5/9/chartex" xmlns:cx4="http://schemas.microsoft.com/office/drawing/2016/5/10/chartex" xmlns:cx5="http://schemas.microsoft.com/office/drawing/2016/5/11/chartex" xmlns:cx6="http://schemas.microsoft.com/office/drawing/2016/5/12/chartex" xmlns:cx7="http://schemas.microsoft.com/office/drawing/2016/5/13/chartex" xmlns:cx8="http://schemas.microsoft.com/office/drawing/2016/5/14/chartex" xmlns:mc="http://schemas.openxmlformats.org/markup-compatibility/2006" xmlns:aink="http://schemas.microsoft.com/office/drawing/2016/ink" xmlns:am3d="http://schemas.microsoft.com/office/drawing/2017/model3d" xmlns:o="urn:schemas-microsoft-com:office:office" xmlns:r="http://schemas.openxmlformats.org/officeDocument/2006/relationships" xmlns:m="http://schemas.openxmlformats.org/officeDocument/2006/math" xmlns:v="urn:schemas-microsoft-com:vml" xmlns:wp14="http://schemas.microsoft.com/office/word/2010/wordprocessingDrawing" xmlns:wp="http://schemas.openxmlformats.org/drawingml/2006/wordprocessingDrawing" xmlns:w10="urn:schemas-microsoft-com:office:word" xmlns:w="http://schemas.openxmlformats.org/wordprocessingml/2006/main" xmlns:w14="http://schemas.microsoft.com/office/word/2010/wordml" xmlns:w15="http://schemas.microsoft.com/office/word/2012/wordml" xmlns:w16cid="http://schemas.microsoft.com/office/word/2016/wordml/cid" xmlns:w16se="http://schemas.microsoft.com/office/word/2015/wordml/symex" xmlns:wpg="http://schemas.microsoft.com/office/word/2010/wordprocessingGroup" xmlns:wpi="http://schemas.microsoft.com/office/word/2010/wordprocessingInk" xmlns:wne="http://schemas.microsoft.com/office/word/2006/wordml" xmlns:wps="http://schemas.microsoft.com/office/word/2010/wordprocessingShape" mc:Ignorable="w14 w15 w16se w16cid wp14">
+<w:document xmlns:wpc="http://schemas.microsoft.com/office/word/2010/wordprocessingCanvas" xmlns:mc="http://schemas.openxmlformats.org/markup-compatibility/2006" xmlns:o="urn:schemas-microsoft-com:office:office" xmlns:r="http://schemas.openxmlformats.org/officeDocument/2006/relationships" xmlns:m="http://schemas.openxmlformats.org/officeDocument/2006/math" xmlns:v="urn:schemas-microsoft-com:vml" xmlns:wp14="http://schemas.microsoft.com/office/word/2010/wordprocessingDrawing" xmlns:wp="http://schemas.openxmlformats.org/drawingml/2006/wordprocessingDrawing" xmlns:w10="urn:schemas-microsoft-com:office:word" xmlns:w="http://schemas.openxmlformats.org/wordprocessingml/2006/main" xmlns:w14="http://schemas.microsoft.com/office/word/2010/wordml" xmlns:w15="http://schemas.microsoft.com/office/word/2012/wordml" xmlns:wpg="http://schemas.microsoft.com/office/word/2010/wordprocessingGroup" xmlns:wpi="http://schemas.microsoft.com/office/word/2010/wordprocessingInk" xmlns:wne="http://schemas.microsoft.com/office/word/2006/wordml" xmlns:wps="http://schemas.microsoft.com/office/word/2010/wordprocessingShape" mc:Ignorable="w14 w15 wp14">
   <w:body>
     <w:p>
       <w:pPr>
@@ -61,6 +61,9 @@
               <w:t xml:space="preserve"> </w:t>
             </w:r>
             <w:r>
+              <w:t xml:space="preserve">por el método de Newton </w:t>
+            </w:r>
+            <w:r>
               <w:rPr>
                 <w:b/>
               </w:rPr>
@@ -98,10 +101,21 @@
               <w:t xml:space="preserve">El sistema debe encargarse de </w:t>
             </w:r>
             <w:r>
-              <w:t>dado un polinomio, calcular sus raíces</w:t>
-            </w:r>
-            <w:r>
-              <w:t>(Una raíz es el valor que al ser sustituido dentro del polinomio lo hace cero)</w:t>
+              <w:t xml:space="preserve">dado un polinomio, calcular sus </w:t>
+            </w:r>
+            <w:proofErr w:type="gramStart"/>
+            <w:r>
+              <w:t>raíces</w:t>
+            </w:r>
+            <w:r>
+              <w:t>(</w:t>
+            </w:r>
+            <w:proofErr w:type="gramEnd"/>
+            <w:r>
+              <w:t>Una raíz es el valor que al ser sustituido dentro del polinomio lo hace cero)</w:t>
+            </w:r>
+            <w:r>
+              <w:t xml:space="preserve"> por el método de newton</w:t>
             </w:r>
             <w:r>
               <w:t>. Este polinomio puede ser máximo de grado 10</w:t>
@@ -310,10 +324,7 @@
           <w:tcPr>
             <w:tcW w:w="7132" w:type="dxa"/>
           </w:tcPr>
-          <w:p>
-            <w:bookmarkStart w:id="0" w:name="_GoBack"/>
-            <w:bookmarkEnd w:id="0"/>
-          </w:p>
+          <w:p/>
         </w:tc>
       </w:tr>
       <w:tr>
@@ -527,7 +538,25 @@
           <w:tcPr>
             <w:tcW w:w="7132" w:type="dxa"/>
           </w:tcPr>
-          <w:p/>
+          <w:p>
+            <w:r>
+              <w:t xml:space="preserve">Encontrar raíces de un Polinomio por el método </w:t>
+            </w:r>
+            <w:r>
+              <w:t>de división sintética</w:t>
+            </w:r>
+            <w:r>
+              <w:t xml:space="preserve"> </w:t>
+            </w:r>
+            <w:r>
+              <w:rPr>
+                <w:b/>
+              </w:rPr>
+              <w:t>P004</w:t>
+            </w:r>
+            <w:bookmarkStart w:id="0" w:name="_GoBack"/>
+            <w:bookmarkEnd w:id="0"/>
+          </w:p>
         </w:tc>
       </w:tr>
       <w:tr>
@@ -554,7 +583,23 @@
           <w:tcPr>
             <w:tcW w:w="7132" w:type="dxa"/>
           </w:tcPr>
-          <w:p/>
+          <w:p>
+            <w:r>
+              <w:t>El sistema debe encargarse de dado un polinomio, calcular sus raíces</w:t>
+            </w:r>
+            <w:r>
+              <w:t xml:space="preserve"> </w:t>
+            </w:r>
+            <w:r>
+              <w:t>(Una raíz es el valor que al ser sustituido dentro del polinomio lo hace cero).</w:t>
+            </w:r>
+            <w:r>
+              <w:t xml:space="preserve"> Por el método de división sintética.</w:t>
+            </w:r>
+            <w:r>
+              <w:t xml:space="preserve"> Este polinomio puede ser máximo de grado 10. </w:t>
+            </w:r>
+          </w:p>
         </w:tc>
       </w:tr>
       <w:tr>
@@ -581,7 +626,22 @@
           <w:tcPr>
             <w:tcW w:w="7132" w:type="dxa"/>
           </w:tcPr>
-          <w:p/>
+          <w:p>
+            <w:r>
+              <w:t>Recibe las constante de un polinomio de máximo grado 10</w:t>
+            </w:r>
+          </w:p>
+          <w:p>
+            <w:r>
+              <w:t xml:space="preserve">Recibe un polinomio creado aleatoriamente por el sistema </w:t>
+            </w:r>
+            <w:r>
+              <w:rPr>
+                <w:b/>
+              </w:rPr>
+              <w:t>P002</w:t>
+            </w:r>
+          </w:p>
         </w:tc>
       </w:tr>
       <w:tr>
@@ -608,250 +668,17 @@
           <w:tcPr>
             <w:tcW w:w="7132" w:type="dxa"/>
           </w:tcPr>
-          <w:p/>
+          <w:p>
+            <w:r>
+              <w:t>Muestra todas las raíces que dicho polinomio tiene</w:t>
+            </w:r>
+          </w:p>
         </w:tc>
       </w:tr>
     </w:tbl>
     <w:p/>
-    <w:tbl>
-      <w:tblPr>
-        <w:tblStyle w:val="Tablaconcuadrcula"/>
-        <w:tblW w:w="0" w:type="auto"/>
-        <w:tblLook w:val="04A0" w:firstRow="1" w:lastRow="0" w:firstColumn="1" w:lastColumn="0" w:noHBand="0" w:noVBand="1"/>
-      </w:tblPr>
-      <w:tblGrid>
-        <w:gridCol w:w="1696"/>
-        <w:gridCol w:w="7132"/>
-      </w:tblGrid>
-      <w:tr>
-        <w:tc>
-          <w:tcPr>
-            <w:tcW w:w="1696" w:type="dxa"/>
-            <w:shd w:val="clear" w:color="auto" w:fill="B4C6E7" w:themeFill="accent1" w:themeFillTint="66"/>
-          </w:tcPr>
-          <w:p>
-            <w:pPr>
-              <w:rPr>
-                <w:b/>
-              </w:rPr>
-            </w:pPr>
-            <w:r>
-              <w:rPr>
-                <w:b/>
-              </w:rPr>
-              <w:t>NOMBRE</w:t>
-            </w:r>
-          </w:p>
-        </w:tc>
-        <w:tc>
-          <w:tcPr>
-            <w:tcW w:w="7132" w:type="dxa"/>
-          </w:tcPr>
-          <w:p/>
-        </w:tc>
-      </w:tr>
-      <w:tr>
-        <w:tc>
-          <w:tcPr>
-            <w:tcW w:w="1696" w:type="dxa"/>
-            <w:shd w:val="clear" w:color="auto" w:fill="B4C6E7" w:themeFill="accent1" w:themeFillTint="66"/>
-          </w:tcPr>
-          <w:p>
-            <w:pPr>
-              <w:rPr>
-                <w:b/>
-              </w:rPr>
-            </w:pPr>
-            <w:r>
-              <w:rPr>
-                <w:b/>
-              </w:rPr>
-              <w:t>RESUMEN</w:t>
-            </w:r>
-          </w:p>
-        </w:tc>
-        <w:tc>
-          <w:tcPr>
-            <w:tcW w:w="7132" w:type="dxa"/>
-          </w:tcPr>
-          <w:p/>
-        </w:tc>
-      </w:tr>
-      <w:tr>
-        <w:tc>
-          <w:tcPr>
-            <w:tcW w:w="1696" w:type="dxa"/>
-            <w:shd w:val="clear" w:color="auto" w:fill="B4C6E7" w:themeFill="accent1" w:themeFillTint="66"/>
-          </w:tcPr>
-          <w:p>
-            <w:pPr>
-              <w:rPr>
-                <w:b/>
-              </w:rPr>
-            </w:pPr>
-            <w:r>
-              <w:rPr>
-                <w:b/>
-              </w:rPr>
-              <w:t>ENTRADA</w:t>
-            </w:r>
-          </w:p>
-        </w:tc>
-        <w:tc>
-          <w:tcPr>
-            <w:tcW w:w="7132" w:type="dxa"/>
-          </w:tcPr>
-          <w:p/>
-        </w:tc>
-      </w:tr>
-      <w:tr>
-        <w:tc>
-          <w:tcPr>
-            <w:tcW w:w="1696" w:type="dxa"/>
-            <w:shd w:val="clear" w:color="auto" w:fill="B4C6E7" w:themeFill="accent1" w:themeFillTint="66"/>
-          </w:tcPr>
-          <w:p>
-            <w:pPr>
-              <w:rPr>
-                <w:b/>
-              </w:rPr>
-            </w:pPr>
-            <w:r>
-              <w:rPr>
-                <w:b/>
-              </w:rPr>
-              <w:t>SALIDA</w:t>
-            </w:r>
-          </w:p>
-        </w:tc>
-        <w:tc>
-          <w:tcPr>
-            <w:tcW w:w="7132" w:type="dxa"/>
-          </w:tcPr>
-          <w:p/>
-        </w:tc>
-      </w:tr>
-    </w:tbl>
     <w:p/>
-    <w:tbl>
-      <w:tblPr>
-        <w:tblStyle w:val="Tablaconcuadrcula"/>
-        <w:tblW w:w="0" w:type="auto"/>
-        <w:tblLook w:val="04A0" w:firstRow="1" w:lastRow="0" w:firstColumn="1" w:lastColumn="0" w:noHBand="0" w:noVBand="1"/>
-      </w:tblPr>
-      <w:tblGrid>
-        <w:gridCol w:w="1696"/>
-        <w:gridCol w:w="7132"/>
-      </w:tblGrid>
-      <w:tr>
-        <w:tc>
-          <w:tcPr>
-            <w:tcW w:w="1696" w:type="dxa"/>
-            <w:shd w:val="clear" w:color="auto" w:fill="B4C6E7" w:themeFill="accent1" w:themeFillTint="66"/>
-          </w:tcPr>
-          <w:p>
-            <w:pPr>
-              <w:rPr>
-                <w:b/>
-              </w:rPr>
-            </w:pPr>
-            <w:r>
-              <w:rPr>
-                <w:b/>
-              </w:rPr>
-              <w:t>NOMBRE</w:t>
-            </w:r>
-          </w:p>
-        </w:tc>
-        <w:tc>
-          <w:tcPr>
-            <w:tcW w:w="7132" w:type="dxa"/>
-          </w:tcPr>
-          <w:p/>
-        </w:tc>
-      </w:tr>
-      <w:tr>
-        <w:tc>
-          <w:tcPr>
-            <w:tcW w:w="1696" w:type="dxa"/>
-            <w:shd w:val="clear" w:color="auto" w:fill="B4C6E7" w:themeFill="accent1" w:themeFillTint="66"/>
-          </w:tcPr>
-          <w:p>
-            <w:pPr>
-              <w:rPr>
-                <w:b/>
-              </w:rPr>
-            </w:pPr>
-            <w:r>
-              <w:rPr>
-                <w:b/>
-              </w:rPr>
-              <w:t>RESUMEN</w:t>
-            </w:r>
-          </w:p>
-        </w:tc>
-        <w:tc>
-          <w:tcPr>
-            <w:tcW w:w="7132" w:type="dxa"/>
-          </w:tcPr>
-          <w:p/>
-        </w:tc>
-      </w:tr>
-      <w:tr>
-        <w:tc>
-          <w:tcPr>
-            <w:tcW w:w="1696" w:type="dxa"/>
-            <w:shd w:val="clear" w:color="auto" w:fill="B4C6E7" w:themeFill="accent1" w:themeFillTint="66"/>
-          </w:tcPr>
-          <w:p>
-            <w:pPr>
-              <w:rPr>
-                <w:b/>
-              </w:rPr>
-            </w:pPr>
-            <w:r>
-              <w:rPr>
-                <w:b/>
-              </w:rPr>
-              <w:t>ENTRADA</w:t>
-            </w:r>
-          </w:p>
-        </w:tc>
-        <w:tc>
-          <w:tcPr>
-            <w:tcW w:w="7132" w:type="dxa"/>
-          </w:tcPr>
-          <w:p/>
-        </w:tc>
-      </w:tr>
-      <w:tr>
-        <w:tc>
-          <w:tcPr>
-            <w:tcW w:w="1696" w:type="dxa"/>
-            <w:shd w:val="clear" w:color="auto" w:fill="B4C6E7" w:themeFill="accent1" w:themeFillTint="66"/>
-          </w:tcPr>
-          <w:p>
-            <w:pPr>
-              <w:rPr>
-                <w:b/>
-              </w:rPr>
-            </w:pPr>
-            <w:r>
-              <w:rPr>
-                <w:b/>
-              </w:rPr>
-              <w:t>SALIDA</w:t>
-            </w:r>
-          </w:p>
-        </w:tc>
-        <w:tc>
-          <w:tcPr>
-            <w:tcW w:w="7132" w:type="dxa"/>
-          </w:tcPr>
-          <w:p/>
-        </w:tc>
-      </w:tr>
-    </w:tbl>
+    <w:p/>
     <w:p/>
     <w:p/>
     <w:p/>
@@ -866,7 +693,7 @@
 </file>
 
 <file path=word/styles.xml><?xml version="1.0" encoding="utf-8"?>
-<w:styles xmlns:mc="http://schemas.openxmlformats.org/markup-compatibility/2006" xmlns:r="http://schemas.openxmlformats.org/officeDocument/2006/relationships" xmlns:w="http://schemas.openxmlformats.org/wordprocessingml/2006/main" xmlns:w14="http://schemas.microsoft.com/office/word/2010/wordml" xmlns:w15="http://schemas.microsoft.com/office/word/2012/wordml" xmlns:w16cid="http://schemas.microsoft.com/office/word/2016/wordml/cid" xmlns:w16se="http://schemas.microsoft.com/office/word/2015/wordml/symex" mc:Ignorable="w14 w15 w16se w16cid">
+<w:styles xmlns:mc="http://schemas.openxmlformats.org/markup-compatibility/2006" xmlns:r="http://schemas.openxmlformats.org/officeDocument/2006/relationships" xmlns:w="http://schemas.openxmlformats.org/wordprocessingml/2006/main" xmlns:w14="http://schemas.microsoft.com/office/word/2010/wordml" xmlns:w15="http://schemas.microsoft.com/office/word/2012/wordml" mc:Ignorable="w14 w15">
   <w:docDefaults>
     <w:rPrDefault>
       <w:rPr>
@@ -882,7 +709,7 @@
       </w:pPr>
     </w:pPrDefault>
   </w:docDefaults>
-  <w:latentStyles w:defLockedState="0" w:defUIPriority="99" w:defSemiHidden="0" w:defUnhideWhenUsed="0" w:defQFormat="0" w:count="375">
+  <w:latentStyles w:defLockedState="0" w:defUIPriority="99" w:defSemiHidden="0" w:defUnhideWhenUsed="0" w:defQFormat="0" w:count="371">
     <w:lsdException w:name="Normal" w:uiPriority="0" w:qFormat="1"/>
     <w:lsdException w:name="heading 1" w:uiPriority="9" w:qFormat="1"/>
     <w:lsdException w:name="heading 2" w:semiHidden="1" w:uiPriority="9" w:unhideWhenUsed="1" w:qFormat="1"/>
@@ -1254,10 +1081,6 @@
     <w:lsdException w:name="List Table 5 Dark Accent 6" w:uiPriority="50"/>
     <w:lsdException w:name="List Table 6 Colorful Accent 6" w:uiPriority="51"/>
     <w:lsdException w:name="List Table 7 Colorful Accent 6" w:uiPriority="52"/>
-    <w:lsdException w:name="Mention" w:semiHidden="1" w:unhideWhenUsed="1"/>
-    <w:lsdException w:name="Smart Hyperlink" w:semiHidden="1" w:unhideWhenUsed="1"/>
-    <w:lsdException w:name="Hashtag" w:semiHidden="1" w:unhideWhenUsed="1"/>
-    <w:lsdException w:name="Unresolved Mention" w:semiHidden="1" w:unhideWhenUsed="1"/>
   </w:latentStyles>
   <w:style w:type="paragraph" w:default="1" w:styleId="Normal">
     <w:name w:val="Normal"/>
@@ -1299,6 +1122,7 @@
       <w:spacing w:after="0" w:line="240" w:lineRule="auto"/>
     </w:pPr>
     <w:tblPr>
+      <w:tblInd w:w="0" w:type="dxa"/>
       <w:tblBorders>
         <w:top w:val="single" w:sz="4" w:space="0" w:color="auto"/>
         <w:left w:val="single" w:sz="4" w:space="0" w:color="auto"/>
@@ -1307,6 +1131,12 @@
         <w:insideH w:val="single" w:sz="4" w:space="0" w:color="auto"/>
         <w:insideV w:val="single" w:sz="4" w:space="0" w:color="auto"/>
       </w:tblBorders>
+      <w:tblCellMar>
+        <w:top w:w="0" w:type="dxa"/>
+        <w:left w:w="108" w:type="dxa"/>
+        <w:bottom w:w="0" w:type="dxa"/>
+        <w:right w:w="108" w:type="dxa"/>
+      </w:tblCellMar>
     </w:tblPr>
   </w:style>
 </w:styles>

</xml_diff>